<commit_message>
fixed Q beg/end bug & added docx2bb.pdf quick start doc
</commit_message>
<xml_diff>
--- a/test/ExamFormat-test.docx
+++ b/test/ExamFormat-test.docx
@@ -315,323 +315,331 @@
       <w:pPr>
         <w:pStyle w:val="Question"/>
       </w:pPr>
+      <w:r>
+        <w:lastRenderedPageBreak/>
+        <w:t>Match</w:t>
+      </w:r>
+      <w:r>
+        <w:t>ing questions must use the following bullet point outlining, which also provides the correct answer for each term:</w:t>
+      </w:r>
+    </w:p>
+    <w:p>
+      <w:pPr>
+        <w:pStyle w:val="ListParagraph"/>
+        <w:numPr>
+          <w:ilvl w:val="1"/>
+          <w:numId w:val="5"/>
+        </w:numPr>
+      </w:pPr>
+      <w:r>
+        <w:t>Statement explaining term A</w:t>
+      </w:r>
+    </w:p>
+    <w:p>
+      <w:pPr>
+        <w:pStyle w:val="ListParagraph"/>
+        <w:numPr>
+          <w:ilvl w:val="1"/>
+          <w:numId w:val="5"/>
+        </w:numPr>
+      </w:pPr>
+      <w:r>
+        <w:t>Definition of Term B</w:t>
+      </w:r>
+    </w:p>
+    <w:p>
+      <w:pPr>
+        <w:pStyle w:val="ListParagraph"/>
+        <w:numPr>
+          <w:ilvl w:val="1"/>
+          <w:numId w:val="5"/>
+        </w:numPr>
+      </w:pPr>
+      <w:r>
+        <w:t>Meaning of Term C</w:t>
+      </w:r>
+    </w:p>
+    <w:p>
+      <w:pPr>
+        <w:pStyle w:val="ListParagraph"/>
+        <w:numPr>
+          <w:ilvl w:val="1"/>
+          <w:numId w:val="5"/>
+        </w:numPr>
+      </w:pPr>
+      <w:r>
+        <w:t>Description of Term D</w:t>
+      </w:r>
+    </w:p>
+    <w:p>
+      <w:pPr>
+        <w:pStyle w:val="ListParagraph"/>
+        <w:numPr>
+          <w:ilvl w:val="2"/>
+          <w:numId w:val="5"/>
+        </w:numPr>
+      </w:pPr>
+      <w:r>
+        <w:t>Term A</w:t>
+      </w:r>
+    </w:p>
+    <w:p>
+      <w:pPr>
+        <w:pStyle w:val="ListParagraph"/>
+        <w:numPr>
+          <w:ilvl w:val="2"/>
+          <w:numId w:val="5"/>
+        </w:numPr>
+      </w:pPr>
+      <w:r>
+        <w:t>Term B</w:t>
+      </w:r>
+    </w:p>
+    <w:p>
+      <w:pPr>
+        <w:pStyle w:val="ListParagraph"/>
+        <w:numPr>
+          <w:ilvl w:val="2"/>
+          <w:numId w:val="5"/>
+        </w:numPr>
+      </w:pPr>
+      <w:r>
+        <w:t>Term C</w:t>
+      </w:r>
+    </w:p>
+    <w:p>
+      <w:pPr>
+        <w:pStyle w:val="ListParagraph"/>
+        <w:numPr>
+          <w:ilvl w:val="2"/>
+          <w:numId w:val="5"/>
+        </w:numPr>
+      </w:pPr>
+      <w:r>
+        <w:t>Term D</w:t>
+      </w:r>
+    </w:p>
+    <w:p/>
+    <w:p>
+      <w:r>
+        <w:t>Example un numbered line. Also below are empty lines:</w:t>
+      </w:r>
+    </w:p>
+    <w:p/>
+    <w:p/>
+    <w:p>
+      <w:pPr>
+        <w:pStyle w:val="Question"/>
+      </w:pPr>
+      <w:r>
+        <w:t>Match</w:t>
+      </w:r>
+      <w:r>
+        <w:t>ing questions must use the following bullet point outlining, which also provides the correct answer for each term:</w:t>
+      </w:r>
+    </w:p>
+    <w:p>
+      <w:pPr>
+        <w:pStyle w:val="ListParagraph"/>
+        <w:numPr>
+          <w:ilvl w:val="1"/>
+          <w:numId w:val="5"/>
+        </w:numPr>
+      </w:pPr>
+      <w:r>
+        <w:t>Statement explaining term A</w:t>
+      </w:r>
+    </w:p>
+    <w:p>
+      <w:pPr>
+        <w:pStyle w:val="ListParagraph"/>
+        <w:numPr>
+          <w:ilvl w:val="1"/>
+          <w:numId w:val="5"/>
+        </w:numPr>
+      </w:pPr>
+      <w:r>
+        <w:t>Definition of Term B</w:t>
+      </w:r>
+    </w:p>
+    <w:p>
+      <w:pPr>
+        <w:pStyle w:val="ListParagraph"/>
+        <w:numPr>
+          <w:ilvl w:val="1"/>
+          <w:numId w:val="5"/>
+        </w:numPr>
+      </w:pPr>
+      <w:r>
+        <w:t>Description of Term C</w:t>
+      </w:r>
+    </w:p>
+    <w:p>
+      <w:pPr>
+        <w:pStyle w:val="ListParagraph"/>
+        <w:numPr>
+          <w:ilvl w:val="2"/>
+          <w:numId w:val="5"/>
+        </w:numPr>
+      </w:pPr>
+      <w:r>
+        <w:t>Term A</w:t>
+      </w:r>
+    </w:p>
+    <w:p>
+      <w:pPr>
+        <w:pStyle w:val="ListParagraph"/>
+        <w:numPr>
+          <w:ilvl w:val="2"/>
+          <w:numId w:val="5"/>
+        </w:numPr>
+      </w:pPr>
+      <w:r>
+        <w:t>Term B</w:t>
+      </w:r>
+    </w:p>
+    <w:p>
+      <w:pPr>
+        <w:pStyle w:val="ListParagraph"/>
+        <w:numPr>
+          <w:ilvl w:val="2"/>
+          <w:numId w:val="5"/>
+        </w:numPr>
+      </w:pPr>
+      <w:r>
+        <w:t>Term C</w:t>
+      </w:r>
+    </w:p>
+    <w:p>
+      <w:pPr>
+        <w:pStyle w:val="ListParagraph"/>
+        <w:numPr>
+          <w:ilvl w:val="2"/>
+          <w:numId w:val="5"/>
+        </w:numPr>
+      </w:pPr>
+      <w:r>
+        <w:t>Term D</w:t>
+      </w:r>
+    </w:p>
+    <w:p>
+      <w:pPr>
+        <w:pStyle w:val="Question"/>
+      </w:pPr>
+      <w:r>
+        <w:t>Essay/short answer question.</w:t>
+      </w:r>
+    </w:p>
+    <w:p>
+      <w:pPr>
+        <w:pStyle w:val="ListParagraph"/>
+        <w:numPr>
+          <w:ilvl w:val="1"/>
+          <w:numId w:val="5"/>
+        </w:numPr>
+      </w:pPr>
+      <w:r>
+        <w:t>Key solution for essay or short answer question (must fit in exactly one bullet point)</w:t>
+      </w:r>
+    </w:p>
+    <w:p>
+      <w:pPr>
+        <w:pStyle w:val="Question"/>
+      </w:pPr>
+      <w:r>
+        <w:t>Essay/short answer question.</w:t>
+      </w:r>
+    </w:p>
+    <w:p>
+      <w:pPr>
+        <w:pStyle w:val="ListParagraph"/>
+        <w:numPr>
+          <w:ilvl w:val="1"/>
+          <w:numId w:val="5"/>
+        </w:numPr>
+      </w:pPr>
+      <w:r>
+        <w:t>Key solution for essay or short answer question (must fit in exactly one bullet point)</w:t>
+      </w:r>
+    </w:p>
+    <w:p>
+      <w:pPr>
+        <w:pStyle w:val="ListParagraph"/>
+        <w:numPr>
+          <w:ilvl w:val="1"/>
+          <w:numId w:val="5"/>
+        </w:numPr>
+      </w:pPr>
+      <w:r>
+        <w:t>Key solution for essay or short answer question (must fit in exactly one bullet point)</w:t>
+      </w:r>
+    </w:p>
+    <w:p>
+      <w:pPr>
+        <w:pStyle w:val="Question"/>
+      </w:pPr>
+      <w:r>
+        <w:t>T</w:t>
+      </w:r>
+      <w:r>
+        <w:t>he below line is for testing</w:t>
+      </w:r>
+      <w:r>
+        <w:t xml:space="preserve"> Unicode</w:t>
+      </w:r>
+      <w:r>
+        <w:t xml:space="preserve"> characters</w:t>
+      </w:r>
+      <w:r>
+        <w:t>:</w:t>
+      </w:r>
+    </w:p>
+    <w:p>
+      <w:pPr>
+        <w:pStyle w:val="ListParagraph"/>
+        <w:numPr>
+          <w:ilvl w:val="1"/>
+          <w:numId w:val="5"/>
+        </w:numPr>
+      </w:pPr>
+      <w:r>
+        <w:t>§ ±</w:t>
+      </w:r>
+      <w:r>
+        <w:t xml:space="preserve"> </w:t>
+      </w:r>
+      <w:r>
+        <w:t>! @ # $ % ^ &amp; * ( ) - _ = + [ { ] } ; : ‘</w:t>
+      </w:r>
+      <w:r>
+        <w:t>test’</w:t>
+      </w:r>
+      <w:r>
+        <w:t xml:space="preserve"> “t</w:t>
+      </w:r>
+      <w:r>
+        <w:t>est” test’s \ | ` ~ , &lt; . &gt; / ?</w:t>
+      </w:r>
+    </w:p>
+    <w:p>
+      <w:pPr>
+        <w:pStyle w:val="Question"/>
+      </w:pPr>
+      <w:r>
+        <w:t xml:space="preserve">testing T/F questions at the end of an exam (Q beg/end bug) ( </w:t>
+      </w:r>
+      <w:r>
+        <w:rPr>
+          <w:b/>
+          <w:bCs/>
+        </w:rPr>
+        <w:t>true</w:t>
+      </w:r>
+      <w:r>
+        <w:t xml:space="preserve"> / false )</w:t>
+      </w:r>
       <w:bookmarkStart w:id="0" w:name="_GoBack"/>
       <w:bookmarkEnd w:id="0"/>
-      <w:r>
-        <w:lastRenderedPageBreak/>
-        <w:t>Match</w:t>
-      </w:r>
-      <w:r>
-        <w:t>ing questions must use the following bullet point outlining, which also provides the correct answer for each term:</w:t>
-      </w:r>
-    </w:p>
-    <w:p>
-      <w:pPr>
-        <w:pStyle w:val="ListParagraph"/>
-        <w:numPr>
-          <w:ilvl w:val="1"/>
-          <w:numId w:val="5"/>
-        </w:numPr>
-      </w:pPr>
-      <w:r>
-        <w:t>Statement explaining term A</w:t>
-      </w:r>
-    </w:p>
-    <w:p>
-      <w:pPr>
-        <w:pStyle w:val="ListParagraph"/>
-        <w:numPr>
-          <w:ilvl w:val="1"/>
-          <w:numId w:val="5"/>
-        </w:numPr>
-      </w:pPr>
-      <w:r>
-        <w:t>Definition of Term B</w:t>
-      </w:r>
-    </w:p>
-    <w:p>
-      <w:pPr>
-        <w:pStyle w:val="ListParagraph"/>
-        <w:numPr>
-          <w:ilvl w:val="1"/>
-          <w:numId w:val="5"/>
-        </w:numPr>
-      </w:pPr>
-      <w:r>
-        <w:t>Meaning of Term C</w:t>
-      </w:r>
-    </w:p>
-    <w:p>
-      <w:pPr>
-        <w:pStyle w:val="ListParagraph"/>
-        <w:numPr>
-          <w:ilvl w:val="1"/>
-          <w:numId w:val="5"/>
-        </w:numPr>
-      </w:pPr>
-      <w:r>
-        <w:t>Description of Term D</w:t>
-      </w:r>
-    </w:p>
-    <w:p>
-      <w:pPr>
-        <w:pStyle w:val="ListParagraph"/>
-        <w:numPr>
-          <w:ilvl w:val="2"/>
-          <w:numId w:val="5"/>
-        </w:numPr>
-      </w:pPr>
-      <w:r>
-        <w:t>Term A</w:t>
-      </w:r>
-    </w:p>
-    <w:p>
-      <w:pPr>
-        <w:pStyle w:val="ListParagraph"/>
-        <w:numPr>
-          <w:ilvl w:val="2"/>
-          <w:numId w:val="5"/>
-        </w:numPr>
-      </w:pPr>
-      <w:r>
-        <w:t>Term B</w:t>
-      </w:r>
-    </w:p>
-    <w:p>
-      <w:pPr>
-        <w:pStyle w:val="ListParagraph"/>
-        <w:numPr>
-          <w:ilvl w:val="2"/>
-          <w:numId w:val="5"/>
-        </w:numPr>
-      </w:pPr>
-      <w:r>
-        <w:t>Term C</w:t>
-      </w:r>
-    </w:p>
-    <w:p>
-      <w:pPr>
-        <w:pStyle w:val="ListParagraph"/>
-        <w:numPr>
-          <w:ilvl w:val="2"/>
-          <w:numId w:val="5"/>
-        </w:numPr>
-      </w:pPr>
-      <w:r>
-        <w:t>Term D</w:t>
-      </w:r>
-    </w:p>
-    <w:p/>
-    <w:p>
-      <w:r>
-        <w:t>Example un numbered line. Also below are empty lines:</w:t>
-      </w:r>
-    </w:p>
-    <w:p/>
-    <w:p/>
-    <w:p>
-      <w:pPr>
-        <w:pStyle w:val="Question"/>
-      </w:pPr>
-      <w:r>
-        <w:t>Match</w:t>
-      </w:r>
-      <w:r>
-        <w:t>ing questions must use the following bullet point outlining, which also provides the correct answer for each term:</w:t>
-      </w:r>
-    </w:p>
-    <w:p>
-      <w:pPr>
-        <w:pStyle w:val="ListParagraph"/>
-        <w:numPr>
-          <w:ilvl w:val="1"/>
-          <w:numId w:val="5"/>
-        </w:numPr>
-      </w:pPr>
-      <w:r>
-        <w:t>Statement explaining term A</w:t>
-      </w:r>
-    </w:p>
-    <w:p>
-      <w:pPr>
-        <w:pStyle w:val="ListParagraph"/>
-        <w:numPr>
-          <w:ilvl w:val="1"/>
-          <w:numId w:val="5"/>
-        </w:numPr>
-      </w:pPr>
-      <w:r>
-        <w:t>Definition of Term B</w:t>
-      </w:r>
-    </w:p>
-    <w:p>
-      <w:pPr>
-        <w:pStyle w:val="ListParagraph"/>
-        <w:numPr>
-          <w:ilvl w:val="1"/>
-          <w:numId w:val="5"/>
-        </w:numPr>
-      </w:pPr>
-      <w:r>
-        <w:t>Description of Term C</w:t>
-      </w:r>
-    </w:p>
-    <w:p>
-      <w:pPr>
-        <w:pStyle w:val="ListParagraph"/>
-        <w:numPr>
-          <w:ilvl w:val="2"/>
-          <w:numId w:val="5"/>
-        </w:numPr>
-      </w:pPr>
-      <w:r>
-        <w:t>Term A</w:t>
-      </w:r>
-    </w:p>
-    <w:p>
-      <w:pPr>
-        <w:pStyle w:val="ListParagraph"/>
-        <w:numPr>
-          <w:ilvl w:val="2"/>
-          <w:numId w:val="5"/>
-        </w:numPr>
-      </w:pPr>
-      <w:r>
-        <w:t>Term B</w:t>
-      </w:r>
-    </w:p>
-    <w:p>
-      <w:pPr>
-        <w:pStyle w:val="ListParagraph"/>
-        <w:numPr>
-          <w:ilvl w:val="2"/>
-          <w:numId w:val="5"/>
-        </w:numPr>
-      </w:pPr>
-      <w:r>
-        <w:t>Term C</w:t>
-      </w:r>
-    </w:p>
-    <w:p>
-      <w:pPr>
-        <w:pStyle w:val="ListParagraph"/>
-        <w:numPr>
-          <w:ilvl w:val="2"/>
-          <w:numId w:val="5"/>
-        </w:numPr>
-      </w:pPr>
-      <w:r>
-        <w:t>Term D</w:t>
-      </w:r>
-    </w:p>
-    <w:p>
-      <w:pPr>
-        <w:pStyle w:val="Question"/>
-      </w:pPr>
-      <w:r>
-        <w:t>Essay/short answer question.</w:t>
-      </w:r>
-    </w:p>
-    <w:p>
-      <w:pPr>
-        <w:pStyle w:val="ListParagraph"/>
-        <w:numPr>
-          <w:ilvl w:val="1"/>
-          <w:numId w:val="5"/>
-        </w:numPr>
-      </w:pPr>
-      <w:r>
-        <w:t>Key solution for essay or short answer question (must fit in exactly one bullet point)</w:t>
-      </w:r>
-    </w:p>
-    <w:p>
-      <w:pPr>
-        <w:pStyle w:val="Question"/>
-      </w:pPr>
-      <w:r>
-        <w:t>Essay/short answer question.</w:t>
-      </w:r>
-    </w:p>
-    <w:p>
-      <w:pPr>
-        <w:pStyle w:val="ListParagraph"/>
-        <w:numPr>
-          <w:ilvl w:val="1"/>
-          <w:numId w:val="5"/>
-        </w:numPr>
-      </w:pPr>
-      <w:r>
-        <w:t>Key solution for essay or short answer question (must fit in exactly one bullet point)</w:t>
-      </w:r>
-    </w:p>
-    <w:p>
-      <w:pPr>
-        <w:pStyle w:val="ListParagraph"/>
-        <w:numPr>
-          <w:ilvl w:val="1"/>
-          <w:numId w:val="5"/>
-        </w:numPr>
-      </w:pPr>
-      <w:r>
-        <w:t>Key solution for essay or short answer question (must fit in exactly one bullet point)</w:t>
-      </w:r>
-    </w:p>
-    <w:p>
-      <w:pPr>
-        <w:pStyle w:val="Question"/>
-      </w:pPr>
-      <w:r>
-        <w:t>T</w:t>
-      </w:r>
-      <w:r>
-        <w:t>he below line is for testing</w:t>
-      </w:r>
-      <w:r>
-        <w:t xml:space="preserve"> Unicode</w:t>
-      </w:r>
-      <w:r>
-        <w:t xml:space="preserve"> characters</w:t>
-      </w:r>
-      <w:r>
-        <w:t>:</w:t>
-      </w:r>
-    </w:p>
-    <w:p>
-      <w:pPr>
-        <w:pStyle w:val="ListParagraph"/>
-        <w:numPr>
-          <w:ilvl w:val="1"/>
-          <w:numId w:val="5"/>
-        </w:numPr>
-      </w:pPr>
-      <w:r>
-        <w:t>§ ±</w:t>
-      </w:r>
-      <w:r>
-        <w:t xml:space="preserve"> </w:t>
-      </w:r>
-      <w:r>
-        <w:t>! @ # $ % ^ &amp; * ( ) - _ = + [ { ] } ; : ‘</w:t>
-      </w:r>
-      <w:r>
-        <w:t>test’</w:t>
-      </w:r>
-      <w:r>
-        <w:t xml:space="preserve"> “t</w:t>
-      </w:r>
-      <w:r>
-        <w:t>est” test’s \ | ` ~ , &lt; . &gt; / ?</w:t>
-      </w:r>
-    </w:p>
-    <w:p>
-      <w:pPr>
-        <w:pStyle w:val="Question"/>
-        <w:numPr>
-          <w:ilvl w:val="0"/>
-          <w:numId w:val="0"/>
-        </w:numPr>
-        <w:ind w:left="714" w:hanging="357"/>
-      </w:pPr>
     </w:p>
     <w:sectPr>
       <w:headerReference w:type="default" r:id="rId7"/>

</xml_diff>

<commit_message>
added tabs and ... to the list of replaced characters
</commit_message>
<xml_diff>
--- a/test/ExamFormat-test.docx
+++ b/test/ExamFormat-test.docx
@@ -626,6 +626,55 @@
         <w:pStyle w:val="Question"/>
       </w:pPr>
       <w:r>
+        <w:t>line with tabs</w:t>
+      </w:r>
+      <w:r>
+        <w:tab/>
+      </w:r>
+      <w:r>
+        <w:tab/>
+        <w:t>in between</w:t>
+      </w:r>
+    </w:p>
+    <w:p>
+      <w:pPr>
+        <w:pStyle w:val="ListParagraph"/>
+        <w:numPr>
+          <w:ilvl w:val="1"/>
+          <w:numId w:val="5"/>
+        </w:numPr>
+      </w:pPr>
+      <w:r>
+        <w:t>key solution</w:t>
+      </w:r>
+    </w:p>
+    <w:p>
+      <w:pPr>
+        <w:pStyle w:val="Question"/>
+      </w:pPr>
+      <w:r>
+        <w:t>line with … in the text</w:t>
+      </w:r>
+    </w:p>
+    <w:p>
+      <w:pPr>
+        <w:pStyle w:val="ListParagraph"/>
+        <w:numPr>
+          <w:ilvl w:val="1"/>
+          <w:numId w:val="5"/>
+        </w:numPr>
+      </w:pPr>
+      <w:r>
+        <w:t>key solution</w:t>
+      </w:r>
+      <w:bookmarkStart w:id="0" w:name="_GoBack"/>
+      <w:bookmarkEnd w:id="0"/>
+    </w:p>
+    <w:p>
+      <w:pPr>
+        <w:pStyle w:val="Question"/>
+      </w:pPr>
+      <w:r>
         <w:t xml:space="preserve">testing T/F questions at the end of an exam (Q beg/end bug) ( </w:t>
       </w:r>
       <w:r>
@@ -638,8 +687,6 @@
       <w:r>
         <w:t xml:space="preserve"> / false )</w:t>
       </w:r>
-      <w:bookmarkStart w:id="0" w:name="_GoBack"/>
-      <w:bookmarkEnd w:id="0"/>
     </w:p>
     <w:sectPr>
       <w:headerReference w:type="default" r:id="rId7"/>
@@ -1883,6 +1930,12 @@
     <w:lvlOverride w:ilvl="8">
       <w:startOverride w:val="1"/>
     </w:lvlOverride>
+  </w:num>
+  <w:num w:numId="7">
+    <w:abstractNumId w:val="0"/>
+  </w:num>
+  <w:num w:numId="8">
+    <w:abstractNumId w:val="0"/>
   </w:num>
 </w:numbering>
 </file>
@@ -2386,7 +2439,6 @@
         <w:numId w:val="5"/>
       </w:numPr>
       <w:spacing w:before="240"/>
-      <w:ind w:left="714" w:hanging="357"/>
       <w:contextualSpacing w:val="0"/>
     </w:pPr>
   </w:style>

</xml_diff>